<commit_message>
added 3rd line in master
</commit_message>
<xml_diff>
--- a/file1.docx
+++ b/file1.docx
@@ -13,6 +13,11 @@
     <w:p>
       <w:r>
         <w:t>Test line 2</w:t>
+      </w:r>
+    </w:p>
+    <w:p>
+      <w:r>
+        <w:t>Added this line in master branch and pushed to remote</w:t>
       </w:r>
       <w:bookmarkStart w:id="0" w:name="_GoBack"/>
       <w:bookmarkEnd w:id="0"/>
@@ -199,7 +204,7 @@
     <w:lsdException w:name="Table Web 2" w:semiHidden="1" w:unhideWhenUsed="1"/>
     <w:lsdException w:name="Table Web 3" w:semiHidden="1" w:unhideWhenUsed="1"/>
     <w:lsdException w:name="Balloon Text" w:semiHidden="1" w:unhideWhenUsed="1"/>
-    <w:lsdException w:name="Table Grid" w:semiHidden="1" w:uiPriority="59" w:unhideWhenUsed="1"/>
+    <w:lsdException w:name="Table Grid" w:uiPriority="59"/>
     <w:lsdException w:name="Table Theme" w:semiHidden="1" w:unhideWhenUsed="1"/>
     <w:lsdException w:name="Placeholder Text" w:semiHidden="1"/>
     <w:lsdException w:name="No Spacing" w:uiPriority="1" w:qFormat="1"/>

</xml_diff>

<commit_message>
commit file1.docx in hithub/b1
</commit_message>
<xml_diff>
--- a/file1.docx
+++ b/file1.docx
@@ -18,6 +18,19 @@
     <w:p>
       <w:r>
         <w:t>Added this line in master branch and pushed to remote</w:t>
+      </w:r>
+    </w:p>
+    <w:p>
+      <w:r>
+        <w:t xml:space="preserve">This is line 4 in </w:t>
+      </w:r>
+      <w:proofErr w:type="spellStart"/>
+      <w:r>
+        <w:t>github</w:t>
+      </w:r>
+      <w:proofErr w:type="spellEnd"/>
+      <w:r>
+        <w:t>/b1 branch</w:t>
       </w:r>
       <w:bookmarkStart w:id="0" w:name="_GoBack"/>
       <w:bookmarkEnd w:id="0"/>

</xml_diff>